<commit_message>
Added figures to doc file
</commit_message>
<xml_diff>
--- a/Homeworks/HW2/hw2_sol.docx
+++ b/Homeworks/HW2/hw2_sol.docx
@@ -68,7 +68,7 @@
                 <wp:positionV relativeFrom="paragraph">
                   <wp:posOffset>4980940</wp:posOffset>
                 </wp:positionV>
-                <wp:extent cx="5943600" cy="266700"/>
+                <wp:extent cx="5943600" cy="280035"/>
                 <wp:effectExtent l="0" t="0" r="0" b="0"/>
                 <wp:wrapThrough wrapText="bothSides">
                   <wp:wrapPolygon edited="0">
@@ -86,7 +86,7 @@
                       <wps:spPr>
                         <a:xfrm>
                           <a:off x="0" y="0"/>
-                          <a:ext cx="5943600" cy="266700"/>
+                          <a:ext cx="5943600" cy="280035"/>
                         </a:xfrm>
                         <a:prstGeom prst="rect">
                           <a:avLst/>
@@ -107,20 +107,65 @@
                               <w:rPr>
                                 <w:rFonts w:ascii="Times New Roman" w:hAnsi="Times New Roman" w:cs="Times New Roman"/>
                                 <w:noProof/>
+                                <w:sz w:val="21"/>
+                                <w:szCs w:val="21"/>
                               </w:rPr>
                             </w:pPr>
                             <w:r>
+                              <w:rPr>
+                                <w:rFonts w:ascii="Times New Roman" w:hAnsi="Times New Roman" w:cs="Times New Roman"/>
+                                <w:sz w:val="21"/>
+                                <w:szCs w:val="21"/>
+                              </w:rPr>
                               <w:t xml:space="preserve">Figure </w:t>
                             </w:r>
-                            <w:fldSimple w:instr=" SEQ Figure \* ARABIC ">
-                              <w:r>
-                                <w:rPr>
-                                  <w:noProof/>
-                                </w:rPr>
-                                <w:t>1</w:t>
-                              </w:r>
-                            </w:fldSimple>
-                            <w:r>
+                            <w:r>
+                              <w:rPr>
+                                <w:rFonts w:ascii="Times New Roman" w:hAnsi="Times New Roman" w:cs="Times New Roman"/>
+                                <w:sz w:val="21"/>
+                                <w:szCs w:val="21"/>
+                              </w:rPr>
+                              <w:fldChar w:fldCharType="begin"/>
+                            </w:r>
+                            <w:r>
+                              <w:rPr>
+                                <w:rFonts w:ascii="Times New Roman" w:hAnsi="Times New Roman" w:cs="Times New Roman"/>
+                                <w:sz w:val="21"/>
+                                <w:szCs w:val="21"/>
+                              </w:rPr>
+                              <w:instrText xml:space="preserve"> SEQ Figure \* ARABIC </w:instrText>
+                            </w:r>
+                            <w:r>
+                              <w:rPr>
+                                <w:rFonts w:ascii="Times New Roman" w:hAnsi="Times New Roman" w:cs="Times New Roman"/>
+                                <w:sz w:val="21"/>
+                                <w:szCs w:val="21"/>
+                              </w:rPr>
+                              <w:fldChar w:fldCharType="separate"/>
+                            </w:r>
+                            <w:r>
+                              <w:rPr>
+                                <w:rFonts w:ascii="Times New Roman" w:hAnsi="Times New Roman" w:cs="Times New Roman"/>
+                                <w:noProof/>
+                                <w:sz w:val="21"/>
+                                <w:szCs w:val="21"/>
+                              </w:rPr>
+                              <w:t>1</w:t>
+                            </w:r>
+                            <w:r>
+                              <w:rPr>
+                                <w:rFonts w:ascii="Times New Roman" w:hAnsi="Times New Roman" w:cs="Times New Roman"/>
+                                <w:sz w:val="21"/>
+                                <w:szCs w:val="21"/>
+                              </w:rPr>
+                              <w:fldChar w:fldCharType="end"/>
+                            </w:r>
+                            <w:r>
+                              <w:rPr>
+                                <w:rFonts w:ascii="Times New Roman" w:hAnsi="Times New Roman" w:cs="Times New Roman"/>
+                                <w:sz w:val="21"/>
+                                <w:szCs w:val="21"/>
+                              </w:rPr>
                               <w:t>: Scatter plot of the Principal Components of class 0, 8 and 9</w:t>
                             </w:r>
                           </w:p>
@@ -144,7 +189,7 @@
                 <v:stroke joinstyle="miter"/>
                 <v:path gradientshapeok="t" o:connecttype="rect"/>
               </v:shapetype>
-              <v:shape id="Text Box 6" o:spid="_x0000_s1026" type="#_x0000_t202" style="position:absolute;left:0;text-align:left;margin-left:13.3pt;margin-top:392.2pt;width:468pt;height:21pt;z-index:251663360;visibility:visible;mso-wrap-style:square;mso-wrap-distance-left:9pt;mso-wrap-distance-top:0;mso-wrap-distance-right:9pt;mso-wrap-distance-bottom:0;mso-position-horizontal:absolute;mso-position-horizontal-relative:text;mso-position-vertical:absolute;mso-position-vertical-relative:text;v-text-anchor:top" o:gfxdata="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" stroked="f">
+              <v:shape id="Text Box 6" o:spid="_x0000_s1026" type="#_x0000_t202" style="position:absolute;left:0;text-align:left;margin-left:13.3pt;margin-top:392.2pt;width:468pt;height:22.05pt;z-index:251663360;visibility:visible;mso-wrap-style:square;mso-wrap-distance-left:9pt;mso-wrap-distance-top:0;mso-wrap-distance-right:9pt;mso-wrap-distance-bottom:0;mso-position-horizontal:absolute;mso-position-horizontal-relative:text;mso-position-vertical:absolute;mso-position-vertical-relative:text;v-text-anchor:top" o:gfxdata="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" stroked="f">
                 <v:textbox style="mso-fit-shape-to-text:t" inset="0,0,0,0">
                   <w:txbxContent>
                     <w:p>
@@ -153,20 +198,65 @@
                         <w:rPr>
                           <w:rFonts w:ascii="Times New Roman" w:hAnsi="Times New Roman" w:cs="Times New Roman"/>
                           <w:noProof/>
+                          <w:sz w:val="21"/>
+                          <w:szCs w:val="21"/>
                         </w:rPr>
                       </w:pPr>
                       <w:r>
+                        <w:rPr>
+                          <w:rFonts w:ascii="Times New Roman" w:hAnsi="Times New Roman" w:cs="Times New Roman"/>
+                          <w:sz w:val="21"/>
+                          <w:szCs w:val="21"/>
+                        </w:rPr>
                         <w:t xml:space="preserve">Figure </w:t>
                       </w:r>
-                      <w:fldSimple w:instr=" SEQ Figure \* ARABIC ">
-                        <w:r>
-                          <w:rPr>
-                            <w:noProof/>
-                          </w:rPr>
-                          <w:t>1</w:t>
-                        </w:r>
-                      </w:fldSimple>
-                      <w:r>
+                      <w:r>
+                        <w:rPr>
+                          <w:rFonts w:ascii="Times New Roman" w:hAnsi="Times New Roman" w:cs="Times New Roman"/>
+                          <w:sz w:val="21"/>
+                          <w:szCs w:val="21"/>
+                        </w:rPr>
+                        <w:fldChar w:fldCharType="begin"/>
+                      </w:r>
+                      <w:r>
+                        <w:rPr>
+                          <w:rFonts w:ascii="Times New Roman" w:hAnsi="Times New Roman" w:cs="Times New Roman"/>
+                          <w:sz w:val="21"/>
+                          <w:szCs w:val="21"/>
+                        </w:rPr>
+                        <w:instrText xml:space="preserve"> SEQ Figure \* ARABIC </w:instrText>
+                      </w:r>
+                      <w:r>
+                        <w:rPr>
+                          <w:rFonts w:ascii="Times New Roman" w:hAnsi="Times New Roman" w:cs="Times New Roman"/>
+                          <w:sz w:val="21"/>
+                          <w:szCs w:val="21"/>
+                        </w:rPr>
+                        <w:fldChar w:fldCharType="separate"/>
+                      </w:r>
+                      <w:r>
+                        <w:rPr>
+                          <w:rFonts w:ascii="Times New Roman" w:hAnsi="Times New Roman" w:cs="Times New Roman"/>
+                          <w:noProof/>
+                          <w:sz w:val="21"/>
+                          <w:szCs w:val="21"/>
+                        </w:rPr>
+                        <w:t>1</w:t>
+                      </w:r>
+                      <w:r>
+                        <w:rPr>
+                          <w:rFonts w:ascii="Times New Roman" w:hAnsi="Times New Roman" w:cs="Times New Roman"/>
+                          <w:sz w:val="21"/>
+                          <w:szCs w:val="21"/>
+                        </w:rPr>
+                        <w:fldChar w:fldCharType="end"/>
+                      </w:r>
+                      <w:r>
+                        <w:rPr>
+                          <w:rFonts w:ascii="Times New Roman" w:hAnsi="Times New Roman" w:cs="Times New Roman"/>
+                          <w:sz w:val="21"/>
+                          <w:szCs w:val="21"/>
+                        </w:rPr>
                         <w:t>: Scatter plot of the Principal Components of class 0, 8 and 9</w:t>
                       </w:r>
                     </w:p>
@@ -469,26 +559,26 @@
         <mc:AlternateContent>
           <mc:Choice Requires="wps">
             <w:drawing>
-              <wp:anchor distT="0" distB="0" distL="114300" distR="114300" simplePos="0" relativeHeight="251667456" behindDoc="0" locked="0" layoutInCell="1" allowOverlap="1" wp14:anchorId="60A12DF6" wp14:editId="226D1514">
+              <wp:anchor distT="0" distB="0" distL="114300" distR="114300" simplePos="0" relativeHeight="251665408" behindDoc="0" locked="0" layoutInCell="1" allowOverlap="1" wp14:anchorId="4DCE6A85" wp14:editId="5932DBED">
                 <wp:simplePos x="0" y="0"/>
                 <wp:positionH relativeFrom="column">
-                  <wp:posOffset>4051935</wp:posOffset>
+                  <wp:posOffset>-64135</wp:posOffset>
                 </wp:positionH>
                 <wp:positionV relativeFrom="paragraph">
-                  <wp:posOffset>1444625</wp:posOffset>
+                  <wp:posOffset>1424940</wp:posOffset>
                 </wp:positionV>
-                <wp:extent cx="1372235" cy="405765"/>
-                <wp:effectExtent l="0" t="0" r="0" b="635"/>
+                <wp:extent cx="1600835" cy="433705"/>
+                <wp:effectExtent l="0" t="0" r="0" b="0"/>
                 <wp:wrapThrough wrapText="bothSides">
                   <wp:wrapPolygon edited="0">
                     <wp:start x="0" y="0"/>
-                    <wp:lineTo x="0" y="20282"/>
-                    <wp:lineTo x="21190" y="20282"/>
-                    <wp:lineTo x="21190" y="0"/>
+                    <wp:lineTo x="0" y="20240"/>
+                    <wp:lineTo x="21249" y="20240"/>
+                    <wp:lineTo x="21249" y="0"/>
                     <wp:lineTo x="0" y="0"/>
                   </wp:wrapPolygon>
                 </wp:wrapThrough>
-                <wp:docPr id="8" name="Text Box 8"/>
+                <wp:docPr id="7" name="Text Box 7"/>
                 <wp:cNvGraphicFramePr/>
                 <a:graphic xmlns:a="http://schemas.openxmlformats.org/drawingml/2006/main">
                   <a:graphicData uri="http://schemas.microsoft.com/office/word/2010/wordprocessingShape">
@@ -497,7 +587,7 @@
                       <wps:spPr>
                         <a:xfrm>
                           <a:off x="0" y="0"/>
-                          <a:ext cx="1372235" cy="405765"/>
+                          <a:ext cx="1600835" cy="433705"/>
                         </a:xfrm>
                         <a:prstGeom prst="rect">
                           <a:avLst/>
@@ -515,36 +605,52 @@
                           <w:p>
                             <w:pPr>
                               <w:pStyle w:val="Caption"/>
+                              <w:rPr>
+                                <w:rFonts w:ascii="Times New Roman" w:hAnsi="Times New Roman" w:cs="Times New Roman"/>
+                                <w:noProof/>
+                                <w:sz w:val="21"/>
+                                <w:szCs w:val="21"/>
+                              </w:rPr>
                             </w:pPr>
                             <w:r>
+                              <w:rPr>
+                                <w:rFonts w:ascii="Times New Roman" w:hAnsi="Times New Roman" w:cs="Times New Roman"/>
+                                <w:sz w:val="21"/>
+                                <w:szCs w:val="21"/>
+                              </w:rPr>
                               <w:t xml:space="preserve">Figure </w:t>
                             </w:r>
                             <w:r>
-                              <w:fldChar w:fldCharType="begin"/>
-                            </w:r>
-                            <w:r>
-                              <w:instrText xml:space="preserve"> SEQ Figure \* ARABIC </w:instrText>
-                            </w:r>
-                            <w:r>
-                              <w:fldChar w:fldCharType="separate"/>
-                            </w:r>
-                            <w:r>
-                              <w:rPr>
-                                <w:noProof/>
+                              <w:rPr>
+                                <w:rFonts w:ascii="Times New Roman" w:hAnsi="Times New Roman" w:cs="Times New Roman"/>
+                                <w:sz w:val="21"/>
+                                <w:szCs w:val="21"/>
                               </w:rPr>
                               <w:t>2</w:t>
                             </w:r>
                             <w:r>
-                              <w:fldChar w:fldCharType="end"/>
-                            </w:r>
-                            <w:r>
-                              <w:t>: Most misclass</w:t>
-                            </w:r>
-                            <w:r>
-                              <w:t>ified 9</w:t>
-                            </w:r>
-                            <w:r>
-                              <w:t xml:space="preserve"> - LDA classifier</w:t>
+                              <w:rPr>
+                                <w:rFonts w:ascii="Times New Roman" w:hAnsi="Times New Roman" w:cs="Times New Roman"/>
+                                <w:sz w:val="21"/>
+                                <w:szCs w:val="21"/>
+                              </w:rPr>
+                              <w:t>: Most misclassified 8 -</w:t>
+                            </w:r>
+                            <w:r>
+                              <w:rPr>
+                                <w:rFonts w:ascii="Times New Roman" w:hAnsi="Times New Roman" w:cs="Times New Roman"/>
+                                <w:sz w:val="21"/>
+                                <w:szCs w:val="21"/>
+                              </w:rPr>
+                              <w:t xml:space="preserve">2D - </w:t>
+                            </w:r>
+                            <w:r>
+                              <w:rPr>
+                                <w:rFonts w:ascii="Times New Roman" w:hAnsi="Times New Roman" w:cs="Times New Roman"/>
+                                <w:sz w:val="21"/>
+                                <w:szCs w:val="21"/>
+                              </w:rPr>
+                              <w:t xml:space="preserve"> LDA classifier</w:t>
                             </w:r>
                           </w:p>
                         </w:txbxContent>
@@ -566,42 +672,58 @@
           </mc:Choice>
           <mc:Fallback>
             <w:pict>
-              <v:shape w14:anchorId="60A12DF6" id="Text Box 8" o:spid="_x0000_s1027" type="#_x0000_t202" style="position:absolute;margin-left:319.05pt;margin-top:113.75pt;width:108.05pt;height:31.95pt;z-index:251667456;visibility:visible;mso-wrap-style:square;mso-width-percent:0;mso-wrap-distance-left:9pt;mso-wrap-distance-top:0;mso-wrap-distance-right:9pt;mso-wrap-distance-bottom:0;mso-position-horizontal:absolute;mso-position-horizontal-relative:text;mso-position-vertical:absolute;mso-position-vertical-relative:text;mso-width-percent:0;mso-width-relative:margin;v-text-anchor:top" o:gfxdata="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" stroked="f">
+              <v:shape w14:anchorId="4DCE6A85" id="Text Box 7" o:spid="_x0000_s1027" type="#_x0000_t202" style="position:absolute;margin-left:-5.05pt;margin-top:112.2pt;width:126.05pt;height:34.15pt;z-index:251665408;visibility:visible;mso-wrap-style:square;mso-width-percent:0;mso-wrap-distance-left:9pt;mso-wrap-distance-top:0;mso-wrap-distance-right:9pt;mso-wrap-distance-bottom:0;mso-position-horizontal:absolute;mso-position-horizontal-relative:text;mso-position-vertical:absolute;mso-position-vertical-relative:text;mso-width-percent:0;mso-width-relative:margin;v-text-anchor:top" o:gfxdata="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" stroked="f">
                 <v:textbox style="mso-fit-shape-to-text:t" inset="0,0,0,0">
                   <w:txbxContent>
                     <w:p>
                       <w:pPr>
                         <w:pStyle w:val="Caption"/>
+                        <w:rPr>
+                          <w:rFonts w:ascii="Times New Roman" w:hAnsi="Times New Roman" w:cs="Times New Roman"/>
+                          <w:noProof/>
+                          <w:sz w:val="21"/>
+                          <w:szCs w:val="21"/>
+                        </w:rPr>
                       </w:pPr>
                       <w:r>
+                        <w:rPr>
+                          <w:rFonts w:ascii="Times New Roman" w:hAnsi="Times New Roman" w:cs="Times New Roman"/>
+                          <w:sz w:val="21"/>
+                          <w:szCs w:val="21"/>
+                        </w:rPr>
                         <w:t xml:space="preserve">Figure </w:t>
                       </w:r>
                       <w:r>
-                        <w:fldChar w:fldCharType="begin"/>
-                      </w:r>
-                      <w:r>
-                        <w:instrText xml:space="preserve"> SEQ Figure \* ARABIC </w:instrText>
-                      </w:r>
-                      <w:r>
-                        <w:fldChar w:fldCharType="separate"/>
-                      </w:r>
-                      <w:r>
-                        <w:rPr>
-                          <w:noProof/>
+                        <w:rPr>
+                          <w:rFonts w:ascii="Times New Roman" w:hAnsi="Times New Roman" w:cs="Times New Roman"/>
+                          <w:sz w:val="21"/>
+                          <w:szCs w:val="21"/>
                         </w:rPr>
                         <w:t>2</w:t>
                       </w:r>
                       <w:r>
-                        <w:fldChar w:fldCharType="end"/>
-                      </w:r>
-                      <w:r>
-                        <w:t>: Most misclass</w:t>
-                      </w:r>
-                      <w:r>
-                        <w:t>ified 9</w:t>
-                      </w:r>
-                      <w:r>
-                        <w:t xml:space="preserve"> - LDA classifier</w:t>
+                        <w:rPr>
+                          <w:rFonts w:ascii="Times New Roman" w:hAnsi="Times New Roman" w:cs="Times New Roman"/>
+                          <w:sz w:val="21"/>
+                          <w:szCs w:val="21"/>
+                        </w:rPr>
+                        <w:t>: Most misclassified 8 -</w:t>
+                      </w:r>
+                      <w:r>
+                        <w:rPr>
+                          <w:rFonts w:ascii="Times New Roman" w:hAnsi="Times New Roman" w:cs="Times New Roman"/>
+                          <w:sz w:val="21"/>
+                          <w:szCs w:val="21"/>
+                        </w:rPr>
+                        <w:t xml:space="preserve">2D - </w:t>
+                      </w:r>
+                      <w:r>
+                        <w:rPr>
+                          <w:rFonts w:ascii="Times New Roman" w:hAnsi="Times New Roman" w:cs="Times New Roman"/>
+                          <w:sz w:val="21"/>
+                          <w:szCs w:val="21"/>
+                        </w:rPr>
+                        <w:t xml:space="preserve"> LDA classifier</w:t>
                       </w:r>
                     </w:p>
                   </w:txbxContent>
@@ -619,26 +741,26 @@
         <mc:AlternateContent>
           <mc:Choice Requires="wps">
             <w:drawing>
-              <wp:anchor distT="0" distB="0" distL="114300" distR="114300" simplePos="0" relativeHeight="251665408" behindDoc="0" locked="0" layoutInCell="1" allowOverlap="1" wp14:anchorId="4DCE6A85" wp14:editId="02D94A62">
+              <wp:anchor distT="0" distB="0" distL="114300" distR="114300" simplePos="0" relativeHeight="251667456" behindDoc="0" locked="0" layoutInCell="1" allowOverlap="1" wp14:anchorId="60A12DF6" wp14:editId="4EEBE13F">
                 <wp:simplePos x="0" y="0"/>
                 <wp:positionH relativeFrom="column">
-                  <wp:posOffset>-63500</wp:posOffset>
+                  <wp:posOffset>4051300</wp:posOffset>
                 </wp:positionH>
                 <wp:positionV relativeFrom="paragraph">
-                  <wp:posOffset>1428750</wp:posOffset>
+                  <wp:posOffset>1441450</wp:posOffset>
                 </wp:positionV>
-                <wp:extent cx="1372235" cy="405765"/>
-                <wp:effectExtent l="0" t="0" r="0" b="635"/>
+                <wp:extent cx="1600835" cy="433705"/>
+                <wp:effectExtent l="0" t="0" r="0" b="0"/>
                 <wp:wrapThrough wrapText="bothSides">
                   <wp:wrapPolygon edited="0">
                     <wp:start x="0" y="0"/>
-                    <wp:lineTo x="0" y="20282"/>
-                    <wp:lineTo x="21190" y="20282"/>
-                    <wp:lineTo x="21190" y="0"/>
+                    <wp:lineTo x="0" y="20240"/>
+                    <wp:lineTo x="21249" y="20240"/>
+                    <wp:lineTo x="21249" y="0"/>
                     <wp:lineTo x="0" y="0"/>
                   </wp:wrapPolygon>
                 </wp:wrapThrough>
-                <wp:docPr id="7" name="Text Box 7"/>
+                <wp:docPr id="8" name="Text Box 8"/>
                 <wp:cNvGraphicFramePr/>
                 <a:graphic xmlns:a="http://schemas.openxmlformats.org/drawingml/2006/main">
                   <a:graphicData uri="http://schemas.microsoft.com/office/word/2010/wordprocessingShape">
@@ -647,7 +769,7 @@
                       <wps:spPr>
                         <a:xfrm>
                           <a:off x="0" y="0"/>
-                          <a:ext cx="1372235" cy="405765"/>
+                          <a:ext cx="1600835" cy="433705"/>
                         </a:xfrm>
                         <a:prstGeom prst="rect">
                           <a:avLst/>
@@ -667,22 +789,65 @@
                               <w:pStyle w:val="Caption"/>
                               <w:rPr>
                                 <w:rFonts w:ascii="Times New Roman" w:hAnsi="Times New Roman" w:cs="Times New Roman"/>
-                                <w:noProof/>
+                                <w:sz w:val="21"/>
+                                <w:szCs w:val="21"/>
                               </w:rPr>
                             </w:pPr>
                             <w:r>
-                              <w:t xml:space="preserve">Figure </w:t>
-                            </w:r>
-                            <w:fldSimple w:instr=" SEQ Figure \* ARABIC ">
-                              <w:r>
-                                <w:rPr>
-                                  <w:noProof/>
-                                </w:rPr>
-                                <w:t>2</w:t>
-                              </w:r>
-                            </w:fldSimple>
-                            <w:r>
-                              <w:t>: Most misclassified 8 - LDA classifier</w:t>
+                              <w:rPr>
+                                <w:rFonts w:ascii="Times New Roman" w:hAnsi="Times New Roman" w:cs="Times New Roman"/>
+                                <w:sz w:val="21"/>
+                                <w:szCs w:val="21"/>
+                              </w:rPr>
+                              <w:t>Figure</w:t>
+                            </w:r>
+                            <w:r>
+                              <w:rPr>
+                                <w:rFonts w:ascii="Times New Roman" w:hAnsi="Times New Roman" w:cs="Times New Roman"/>
+                                <w:sz w:val="21"/>
+                                <w:szCs w:val="21"/>
+                              </w:rPr>
+                              <w:t xml:space="preserve"> 3</w:t>
+                            </w:r>
+                            <w:r>
+                              <w:rPr>
+                                <w:rFonts w:ascii="Times New Roman" w:hAnsi="Times New Roman" w:cs="Times New Roman"/>
+                                <w:sz w:val="21"/>
+                                <w:szCs w:val="21"/>
+                              </w:rPr>
+                              <w:t>: Most misclass</w:t>
+                            </w:r>
+                            <w:r>
+                              <w:rPr>
+                                <w:rFonts w:ascii="Times New Roman" w:hAnsi="Times New Roman" w:cs="Times New Roman"/>
+                                <w:sz w:val="21"/>
+                                <w:szCs w:val="21"/>
+                              </w:rPr>
+                              <w:t>ified 9</w:t>
+                            </w:r>
+                            <w:r>
+                              <w:rPr>
+                                <w:rFonts w:ascii="Times New Roman" w:hAnsi="Times New Roman" w:cs="Times New Roman"/>
+                                <w:sz w:val="21"/>
+                                <w:szCs w:val="21"/>
+                              </w:rPr>
+                              <w:t xml:space="preserve"> -</w:t>
+                            </w:r>
+                            <w:r>
+                              <w:rPr>
+                                <w:rFonts w:ascii="Times New Roman" w:hAnsi="Times New Roman" w:cs="Times New Roman"/>
+                                <w:sz w:val="21"/>
+                                <w:szCs w:val="21"/>
+                              </w:rPr>
+                              <w:t xml:space="preserve">2D - </w:t>
+                            </w:r>
+                            <w:r>
+                              <w:rPr>
+                                <w:rFonts w:ascii="Times New Roman" w:hAnsi="Times New Roman" w:cs="Times New Roman"/>
+                                <w:sz w:val="21"/>
+                                <w:szCs w:val="21"/>
+                              </w:rPr>
+                              <w:t xml:space="preserve"> LDA classifier</w:t>
                             </w:r>
                           </w:p>
                         </w:txbxContent>
@@ -704,7 +869,7 @@
           </mc:Choice>
           <mc:Fallback>
             <w:pict>
-              <v:shape w14:anchorId="4DCE6A85" id="Text Box 7" o:spid="_x0000_s1028" type="#_x0000_t202" style="position:absolute;margin-left:-5pt;margin-top:112.5pt;width:108.05pt;height:31.95pt;z-index:251665408;visibility:visible;mso-wrap-style:square;mso-width-percent:0;mso-wrap-distance-left:9pt;mso-wrap-distance-top:0;mso-wrap-distance-right:9pt;mso-wrap-distance-bottom:0;mso-position-horizontal:absolute;mso-position-horizontal-relative:text;mso-position-vertical:absolute;mso-position-vertical-relative:text;mso-width-percent:0;mso-width-relative:margin;v-text-anchor:top" o:gfxdata="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" stroked="f">
+              <v:shape w14:anchorId="60A12DF6" id="Text Box 8" o:spid="_x0000_s1028" type="#_x0000_t202" style="position:absolute;margin-left:319pt;margin-top:113.5pt;width:126.05pt;height:34.15pt;z-index:251667456;visibility:visible;mso-wrap-style:square;mso-width-percent:0;mso-wrap-distance-left:9pt;mso-wrap-distance-top:0;mso-wrap-distance-right:9pt;mso-wrap-distance-bottom:0;mso-position-horizontal:absolute;mso-position-horizontal-relative:text;mso-position-vertical:absolute;mso-position-vertical-relative:text;mso-width-percent:0;mso-width-relative:margin;v-text-anchor:top" o:gfxdata="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" stroked="f">
                 <v:textbox style="mso-fit-shape-to-text:t" inset="0,0,0,0">
                   <w:txbxContent>
                     <w:p>
@@ -712,22 +877,65 @@
                         <w:pStyle w:val="Caption"/>
                         <w:rPr>
                           <w:rFonts w:ascii="Times New Roman" w:hAnsi="Times New Roman" w:cs="Times New Roman"/>
-                          <w:noProof/>
+                          <w:sz w:val="21"/>
+                          <w:szCs w:val="21"/>
                         </w:rPr>
                       </w:pPr>
                       <w:r>
-                        <w:t xml:space="preserve">Figure </w:t>
-                      </w:r>
-                      <w:fldSimple w:instr=" SEQ Figure \* ARABIC ">
-                        <w:r>
-                          <w:rPr>
-                            <w:noProof/>
-                          </w:rPr>
-                          <w:t>2</w:t>
-                        </w:r>
-                      </w:fldSimple>
-                      <w:r>
-                        <w:t>: Most misclassified 8 - LDA classifier</w:t>
+                        <w:rPr>
+                          <w:rFonts w:ascii="Times New Roman" w:hAnsi="Times New Roman" w:cs="Times New Roman"/>
+                          <w:sz w:val="21"/>
+                          <w:szCs w:val="21"/>
+                        </w:rPr>
+                        <w:t>Figure</w:t>
+                      </w:r>
+                      <w:r>
+                        <w:rPr>
+                          <w:rFonts w:ascii="Times New Roman" w:hAnsi="Times New Roman" w:cs="Times New Roman"/>
+                          <w:sz w:val="21"/>
+                          <w:szCs w:val="21"/>
+                        </w:rPr>
+                        <w:t xml:space="preserve"> 3</w:t>
+                      </w:r>
+                      <w:r>
+                        <w:rPr>
+                          <w:rFonts w:ascii="Times New Roman" w:hAnsi="Times New Roman" w:cs="Times New Roman"/>
+                          <w:sz w:val="21"/>
+                          <w:szCs w:val="21"/>
+                        </w:rPr>
+                        <w:t>: Most misclass</w:t>
+                      </w:r>
+                      <w:r>
+                        <w:rPr>
+                          <w:rFonts w:ascii="Times New Roman" w:hAnsi="Times New Roman" w:cs="Times New Roman"/>
+                          <w:sz w:val="21"/>
+                          <w:szCs w:val="21"/>
+                        </w:rPr>
+                        <w:t>ified 9</w:t>
+                      </w:r>
+                      <w:r>
+                        <w:rPr>
+                          <w:rFonts w:ascii="Times New Roman" w:hAnsi="Times New Roman" w:cs="Times New Roman"/>
+                          <w:sz w:val="21"/>
+                          <w:szCs w:val="21"/>
+                        </w:rPr>
+                        <w:t xml:space="preserve"> -</w:t>
+                      </w:r>
+                      <w:r>
+                        <w:rPr>
+                          <w:rFonts w:ascii="Times New Roman" w:hAnsi="Times New Roman" w:cs="Times New Roman"/>
+                          <w:sz w:val="21"/>
+                          <w:szCs w:val="21"/>
+                        </w:rPr>
+                        <w:t xml:space="preserve">2D - </w:t>
+                      </w:r>
+                      <w:r>
+                        <w:rPr>
+                          <w:rFonts w:ascii="Times New Roman" w:hAnsi="Times New Roman" w:cs="Times New Roman"/>
+                          <w:sz w:val="21"/>
+                          <w:szCs w:val="21"/>
+                        </w:rPr>
+                        <w:t xml:space="preserve"> LDA classifier</w:t>
                       </w:r>
                     </w:p>
                   </w:txbxContent>
@@ -745,8 +953,6 @@
           <w:rFonts w:ascii="Times New Roman" w:hAnsi="Times New Roman" w:cs="Times New Roman"/>
         </w:rPr>
       </w:pPr>
-      <w:bookmarkStart w:id="0" w:name="_GoBack"/>
-      <w:bookmarkEnd w:id="0"/>
       <w:r>
         <w:rPr>
           <w:noProof/>
@@ -762,7 +968,7 @@
                 <wp:positionV relativeFrom="paragraph">
                   <wp:posOffset>5717540</wp:posOffset>
                 </wp:positionV>
-                <wp:extent cx="5379085" cy="266700"/>
+                <wp:extent cx="5379085" cy="280035"/>
                 <wp:effectExtent l="0" t="0" r="0" b="0"/>
                 <wp:wrapThrough wrapText="bothSides">
                   <wp:wrapPolygon edited="0">
@@ -780,7 +986,7 @@
                       <wps:spPr>
                         <a:xfrm>
                           <a:off x="0" y="0"/>
-                          <a:ext cx="5379085" cy="266700"/>
+                          <a:ext cx="5379085" cy="280035"/>
                         </a:xfrm>
                         <a:prstGeom prst="rect">
                           <a:avLst/>
@@ -801,23 +1007,70 @@
                               <w:rPr>
                                 <w:rFonts w:ascii="Times New Roman" w:hAnsi="Times New Roman" w:cs="Times New Roman"/>
                                 <w:noProof/>
+                                <w:sz w:val="21"/>
+                                <w:szCs w:val="21"/>
                               </w:rPr>
                             </w:pPr>
-                            <w:r>
+                            <w:bookmarkStart w:id="0" w:name="_GoBack"/>
+                            <w:r>
+                              <w:rPr>
+                                <w:rFonts w:ascii="Times New Roman" w:hAnsi="Times New Roman" w:cs="Times New Roman"/>
+                                <w:sz w:val="21"/>
+                                <w:szCs w:val="21"/>
+                              </w:rPr>
                               <w:t xml:space="preserve">Figure </w:t>
                             </w:r>
-                            <w:fldSimple w:instr=" SEQ Figure \* ARABIC ">
-                              <w:r>
-                                <w:rPr>
-                                  <w:noProof/>
-                                </w:rPr>
-                                <w:t>4</w:t>
-                              </w:r>
-                            </w:fldSimple>
-                            <w:r>
+                            <w:r>
+                              <w:rPr>
+                                <w:rFonts w:ascii="Times New Roman" w:hAnsi="Times New Roman" w:cs="Times New Roman"/>
+                                <w:sz w:val="21"/>
+                                <w:szCs w:val="21"/>
+                              </w:rPr>
+                              <w:fldChar w:fldCharType="begin"/>
+                            </w:r>
+                            <w:r>
+                              <w:rPr>
+                                <w:rFonts w:ascii="Times New Roman" w:hAnsi="Times New Roman" w:cs="Times New Roman"/>
+                                <w:sz w:val="21"/>
+                                <w:szCs w:val="21"/>
+                              </w:rPr>
+                              <w:instrText xml:space="preserve"> SEQ Figure \* ARABIC </w:instrText>
+                            </w:r>
+                            <w:r>
+                              <w:rPr>
+                                <w:rFonts w:ascii="Times New Roman" w:hAnsi="Times New Roman" w:cs="Times New Roman"/>
+                                <w:sz w:val="21"/>
+                                <w:szCs w:val="21"/>
+                              </w:rPr>
+                              <w:fldChar w:fldCharType="separate"/>
+                            </w:r>
+                            <w:r>
+                              <w:rPr>
+                                <w:rFonts w:ascii="Times New Roman" w:hAnsi="Times New Roman" w:cs="Times New Roman"/>
+                                <w:noProof/>
+                                <w:sz w:val="21"/>
+                                <w:szCs w:val="21"/>
+                              </w:rPr>
+                              <w:t>4</w:t>
+                            </w:r>
+                            <w:r>
+                              <w:rPr>
+                                <w:rFonts w:ascii="Times New Roman" w:hAnsi="Times New Roman" w:cs="Times New Roman"/>
+                                <w:sz w:val="21"/>
+                                <w:szCs w:val="21"/>
+                              </w:rPr>
+                              <w:fldChar w:fldCharType="end"/>
+                            </w:r>
+                            <w:r>
+                              <w:rPr>
+                                <w:rFonts w:ascii="Times New Roman" w:hAnsi="Times New Roman" w:cs="Times New Roman"/>
+                                <w:sz w:val="21"/>
+                                <w:szCs w:val="21"/>
+                              </w:rPr>
                               <w:t>: Scatter plot with LDA vector and classifier vector</w:t>
                             </w:r>
                           </w:p>
+                          <w:bookmarkEnd w:id="0"/>
                         </w:txbxContent>
                       </wps:txbx>
                       <wps:bodyPr rot="0" spcFirstLastPara="0" vertOverflow="overflow" horzOverflow="overflow" vert="horz" wrap="square" lIns="0" tIns="0" rIns="0" bIns="0" numCol="1" spcCol="0" rtlCol="0" fromWordArt="0" anchor="t" anchorCtr="0" forceAA="0" compatLnSpc="1">
@@ -834,7 +1087,7 @@
           </mc:Choice>
           <mc:Fallback>
             <w:pict>
-              <v:shape w14:anchorId="2F37F5FE" id="Text Box 10" o:spid="_x0000_s1029" type="#_x0000_t202" style="position:absolute;margin-left:-5.45pt;margin-top:450.2pt;width:423.55pt;height:21pt;z-index:251670528;visibility:visible;mso-wrap-style:square;mso-wrap-distance-left:9pt;mso-wrap-distance-top:0;mso-wrap-distance-right:9pt;mso-wrap-distance-bottom:0;mso-position-horizontal:absolute;mso-position-horizontal-relative:text;mso-position-vertical:absolute;mso-position-vertical-relative:text;v-text-anchor:top" o:gfxdata="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" stroked="f">
+              <v:shape w14:anchorId="2F37F5FE" id="Text Box 10" o:spid="_x0000_s1029" type="#_x0000_t202" style="position:absolute;margin-left:-5.45pt;margin-top:450.2pt;width:423.55pt;height:22.05pt;z-index:251670528;visibility:visible;mso-wrap-style:square;mso-wrap-distance-left:9pt;mso-wrap-distance-top:0;mso-wrap-distance-right:9pt;mso-wrap-distance-bottom:0;mso-position-horizontal:absolute;mso-position-horizontal-relative:text;mso-position-vertical:absolute;mso-position-vertical-relative:text;v-text-anchor:top" o:gfxdata="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" stroked="f">
                 <v:textbox style="mso-fit-shape-to-text:t" inset="0,0,0,0">
                   <w:txbxContent>
                     <w:p>
@@ -843,23 +1096,70 @@
                         <w:rPr>
                           <w:rFonts w:ascii="Times New Roman" w:hAnsi="Times New Roman" w:cs="Times New Roman"/>
                           <w:noProof/>
+                          <w:sz w:val="21"/>
+                          <w:szCs w:val="21"/>
                         </w:rPr>
                       </w:pPr>
-                      <w:r>
+                      <w:bookmarkStart w:id="1" w:name="_GoBack"/>
+                      <w:r>
+                        <w:rPr>
+                          <w:rFonts w:ascii="Times New Roman" w:hAnsi="Times New Roman" w:cs="Times New Roman"/>
+                          <w:sz w:val="21"/>
+                          <w:szCs w:val="21"/>
+                        </w:rPr>
                         <w:t xml:space="preserve">Figure </w:t>
                       </w:r>
-                      <w:fldSimple w:instr=" SEQ Figure \* ARABIC ">
-                        <w:r>
-                          <w:rPr>
-                            <w:noProof/>
-                          </w:rPr>
-                          <w:t>4</w:t>
-                        </w:r>
-                      </w:fldSimple>
-                      <w:r>
+                      <w:r>
+                        <w:rPr>
+                          <w:rFonts w:ascii="Times New Roman" w:hAnsi="Times New Roman" w:cs="Times New Roman"/>
+                          <w:sz w:val="21"/>
+                          <w:szCs w:val="21"/>
+                        </w:rPr>
+                        <w:fldChar w:fldCharType="begin"/>
+                      </w:r>
+                      <w:r>
+                        <w:rPr>
+                          <w:rFonts w:ascii="Times New Roman" w:hAnsi="Times New Roman" w:cs="Times New Roman"/>
+                          <w:sz w:val="21"/>
+                          <w:szCs w:val="21"/>
+                        </w:rPr>
+                        <w:instrText xml:space="preserve"> SEQ Figure \* ARABIC </w:instrText>
+                      </w:r>
+                      <w:r>
+                        <w:rPr>
+                          <w:rFonts w:ascii="Times New Roman" w:hAnsi="Times New Roman" w:cs="Times New Roman"/>
+                          <w:sz w:val="21"/>
+                          <w:szCs w:val="21"/>
+                        </w:rPr>
+                        <w:fldChar w:fldCharType="separate"/>
+                      </w:r>
+                      <w:r>
+                        <w:rPr>
+                          <w:rFonts w:ascii="Times New Roman" w:hAnsi="Times New Roman" w:cs="Times New Roman"/>
+                          <w:noProof/>
+                          <w:sz w:val="21"/>
+                          <w:szCs w:val="21"/>
+                        </w:rPr>
+                        <w:t>4</w:t>
+                      </w:r>
+                      <w:r>
+                        <w:rPr>
+                          <w:rFonts w:ascii="Times New Roman" w:hAnsi="Times New Roman" w:cs="Times New Roman"/>
+                          <w:sz w:val="21"/>
+                          <w:szCs w:val="21"/>
+                        </w:rPr>
+                        <w:fldChar w:fldCharType="end"/>
+                      </w:r>
+                      <w:r>
+                        <w:rPr>
+                          <w:rFonts w:ascii="Times New Roman" w:hAnsi="Times New Roman" w:cs="Times New Roman"/>
+                          <w:sz w:val="21"/>
+                          <w:szCs w:val="21"/>
+                        </w:rPr>
                         <w:t>: Scatter plot with LDA vector and classifier vector</w:t>
                       </w:r>
                     </w:p>
+                    <w:bookmarkEnd w:id="1"/>
                   </w:txbxContent>
                 </v:textbox>
                 <w10:wrap type="through"/>
@@ -962,20 +1262,471 @@
           <w:rFonts w:ascii="Times New Roman" w:hAnsi="Times New Roman" w:cs="Times New Roman"/>
         </w:rPr>
       </w:pPr>
-    </w:p>
-    <w:p>
-      <w:pPr>
-        <w:rPr>
-          <w:rFonts w:ascii="Times New Roman" w:hAnsi="Times New Roman" w:cs="Times New Roman"/>
-        </w:rPr>
-      </w:pPr>
-    </w:p>
-    <w:p>
-      <w:pPr>
-        <w:rPr>
-          <w:rFonts w:ascii="Times New Roman" w:hAnsi="Times New Roman" w:cs="Times New Roman"/>
-        </w:rPr>
-      </w:pPr>
+      <w:r>
+        <w:rPr>
+          <w:noProof/>
+        </w:rPr>
+        <mc:AlternateContent>
+          <mc:Choice Requires="wps">
+            <w:drawing>
+              <wp:anchor distT="0" distB="0" distL="114300" distR="114300" simplePos="0" relativeHeight="251676672" behindDoc="0" locked="0" layoutInCell="1" allowOverlap="1" wp14:anchorId="588E9F4A" wp14:editId="23B595FD">
+                <wp:simplePos x="0" y="0"/>
+                <wp:positionH relativeFrom="column">
+                  <wp:posOffset>4284345</wp:posOffset>
+                </wp:positionH>
+                <wp:positionV relativeFrom="paragraph">
+                  <wp:posOffset>1494790</wp:posOffset>
+                </wp:positionV>
+                <wp:extent cx="1595755" cy="345440"/>
+                <wp:effectExtent l="0" t="0" r="4445" b="10160"/>
+                <wp:wrapTopAndBottom/>
+                <wp:docPr id="14" name="Text Box 14"/>
+                <wp:cNvGraphicFramePr/>
+                <a:graphic xmlns:a="http://schemas.openxmlformats.org/drawingml/2006/main">
+                  <a:graphicData uri="http://schemas.microsoft.com/office/word/2010/wordprocessingShape">
+                    <wps:wsp>
+                      <wps:cNvSpPr txBox="1"/>
+                      <wps:spPr>
+                        <a:xfrm>
+                          <a:off x="0" y="0"/>
+                          <a:ext cx="1595755" cy="345440"/>
+                        </a:xfrm>
+                        <a:prstGeom prst="rect">
+                          <a:avLst/>
+                        </a:prstGeom>
+                        <a:solidFill>
+                          <a:prstClr val="white"/>
+                        </a:solidFill>
+                        <a:ln>
+                          <a:noFill/>
+                        </a:ln>
+                        <a:effectLst/>
+                      </wps:spPr>
+                      <wps:txbx>
+                        <w:txbxContent>
+                          <w:p>
+                            <w:pPr>
+                              <w:pStyle w:val="Caption"/>
+                              <w:rPr>
+                                <w:rFonts w:ascii="Times New Roman" w:hAnsi="Times New Roman" w:cs="Times New Roman"/>
+                                <w:noProof/>
+                                <w:sz w:val="21"/>
+                                <w:szCs w:val="21"/>
+                              </w:rPr>
+                            </w:pPr>
+                            <w:r>
+                              <w:rPr>
+                                <w:rFonts w:ascii="Times New Roman" w:hAnsi="Times New Roman" w:cs="Times New Roman"/>
+                                <w:sz w:val="21"/>
+                                <w:szCs w:val="21"/>
+                              </w:rPr>
+                              <w:t>Figure 6: Most misclassified nine - multidimensional LDA</w:t>
+                            </w:r>
+                          </w:p>
+                        </w:txbxContent>
+                      </wps:txbx>
+                      <wps:bodyPr rot="0" spcFirstLastPara="0" vertOverflow="overflow" horzOverflow="overflow" vert="horz" wrap="square" lIns="0" tIns="0" rIns="0" bIns="0" numCol="1" spcCol="0" rtlCol="0" fromWordArt="0" anchor="t" anchorCtr="0" forceAA="0" compatLnSpc="1">
+                        <a:prstTxWarp prst="textNoShape">
+                          <a:avLst/>
+                        </a:prstTxWarp>
+                        <a:noAutofit/>
+                      </wps:bodyPr>
+                    </wps:wsp>
+                  </a:graphicData>
+                </a:graphic>
+                <wp14:sizeRelH relativeFrom="margin">
+                  <wp14:pctWidth>0</wp14:pctWidth>
+                </wp14:sizeRelH>
+                <wp14:sizeRelV relativeFrom="margin">
+                  <wp14:pctHeight>0</wp14:pctHeight>
+                </wp14:sizeRelV>
+              </wp:anchor>
+            </w:drawing>
+          </mc:Choice>
+          <mc:Fallback>
+            <w:pict>
+              <v:shape w14:anchorId="588E9F4A" id="Text Box 14" o:spid="_x0000_s1030" type="#_x0000_t202" style="position:absolute;margin-left:337.35pt;margin-top:117.7pt;width:125.65pt;height:27.2pt;z-index:251676672;visibility:visible;mso-wrap-style:square;mso-width-percent:0;mso-height-percent:0;mso-wrap-distance-left:9pt;mso-wrap-distance-top:0;mso-wrap-distance-right:9pt;mso-wrap-distance-bottom:0;mso-position-horizontal:absolute;mso-position-horizontal-relative:text;mso-position-vertical:absolute;mso-position-vertical-relative:text;mso-width-percent:0;mso-height-percent:0;mso-width-relative:margin;mso-height-relative:margin;v-text-anchor:top" o:gfxdata="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" stroked="f">
+                <v:textbox inset="0,0,0,0">
+                  <w:txbxContent>
+                    <w:p>
+                      <w:pPr>
+                        <w:pStyle w:val="Caption"/>
+                        <w:rPr>
+                          <w:rFonts w:ascii="Times New Roman" w:hAnsi="Times New Roman" w:cs="Times New Roman"/>
+                          <w:noProof/>
+                          <w:sz w:val="21"/>
+                          <w:szCs w:val="21"/>
+                        </w:rPr>
+                      </w:pPr>
+                      <w:r>
+                        <w:rPr>
+                          <w:rFonts w:ascii="Times New Roman" w:hAnsi="Times New Roman" w:cs="Times New Roman"/>
+                          <w:sz w:val="21"/>
+                          <w:szCs w:val="21"/>
+                        </w:rPr>
+                        <w:t>Figure 6: Most misclassified nine - multidimensional LDA</w:t>
+                      </w:r>
+                    </w:p>
+                  </w:txbxContent>
+                </v:textbox>
+                <w10:wrap type="topAndBottom"/>
+              </v:shape>
+            </w:pict>
+          </mc:Fallback>
+        </mc:AlternateContent>
+      </w:r>
+      <w:r>
+        <w:rPr>
+          <w:noProof/>
+        </w:rPr>
+        <mc:AlternateContent>
+          <mc:Choice Requires="wps">
+            <w:drawing>
+              <wp:anchor distT="0" distB="0" distL="114300" distR="114300" simplePos="0" relativeHeight="251673600" behindDoc="0" locked="0" layoutInCell="1" allowOverlap="1" wp14:anchorId="6D774D34" wp14:editId="3C5964ED">
+                <wp:simplePos x="0" y="0"/>
+                <wp:positionH relativeFrom="column">
+                  <wp:posOffset>393065</wp:posOffset>
+                </wp:positionH>
+                <wp:positionV relativeFrom="paragraph">
+                  <wp:posOffset>1494790</wp:posOffset>
+                </wp:positionV>
+                <wp:extent cx="1715135" cy="433705"/>
+                <wp:effectExtent l="0" t="0" r="12065" b="0"/>
+                <wp:wrapThrough wrapText="bothSides">
+                  <wp:wrapPolygon edited="0">
+                    <wp:start x="0" y="0"/>
+                    <wp:lineTo x="0" y="20240"/>
+                    <wp:lineTo x="21432" y="20240"/>
+                    <wp:lineTo x="21432" y="0"/>
+                    <wp:lineTo x="0" y="0"/>
+                  </wp:wrapPolygon>
+                </wp:wrapThrough>
+                <wp:docPr id="12" name="Text Box 12"/>
+                <wp:cNvGraphicFramePr/>
+                <a:graphic xmlns:a="http://schemas.openxmlformats.org/drawingml/2006/main">
+                  <a:graphicData uri="http://schemas.microsoft.com/office/word/2010/wordprocessingShape">
+                    <wps:wsp>
+                      <wps:cNvSpPr txBox="1"/>
+                      <wps:spPr>
+                        <a:xfrm>
+                          <a:off x="0" y="0"/>
+                          <a:ext cx="1715135" cy="433705"/>
+                        </a:xfrm>
+                        <a:prstGeom prst="rect">
+                          <a:avLst/>
+                        </a:prstGeom>
+                        <a:solidFill>
+                          <a:prstClr val="white"/>
+                        </a:solidFill>
+                        <a:ln>
+                          <a:noFill/>
+                        </a:ln>
+                        <a:effectLst/>
+                      </wps:spPr>
+                      <wps:txbx>
+                        <w:txbxContent>
+                          <w:p>
+                            <w:pPr>
+                              <w:pStyle w:val="Caption"/>
+                              <w:rPr>
+                                <w:rFonts w:ascii="Times New Roman" w:hAnsi="Times New Roman" w:cs="Times New Roman"/>
+                                <w:noProof/>
+                                <w:sz w:val="21"/>
+                                <w:szCs w:val="21"/>
+                              </w:rPr>
+                            </w:pPr>
+                            <w:r>
+                              <w:rPr>
+                                <w:rFonts w:ascii="Times New Roman" w:hAnsi="Times New Roman" w:cs="Times New Roman"/>
+                                <w:sz w:val="21"/>
+                                <w:szCs w:val="21"/>
+                              </w:rPr>
+                              <w:t xml:space="preserve">Figure </w:t>
+                            </w:r>
+                            <w:r>
+                              <w:rPr>
+                                <w:rFonts w:ascii="Times New Roman" w:hAnsi="Times New Roman" w:cs="Times New Roman"/>
+                                <w:sz w:val="21"/>
+                                <w:szCs w:val="21"/>
+                              </w:rPr>
+                              <w:fldChar w:fldCharType="begin"/>
+                            </w:r>
+                            <w:r>
+                              <w:rPr>
+                                <w:rFonts w:ascii="Times New Roman" w:hAnsi="Times New Roman" w:cs="Times New Roman"/>
+                                <w:sz w:val="21"/>
+                                <w:szCs w:val="21"/>
+                              </w:rPr>
+                              <w:instrText xml:space="preserve"> SEQ Figure \* ARABIC </w:instrText>
+                            </w:r>
+                            <w:r>
+                              <w:rPr>
+                                <w:rFonts w:ascii="Times New Roman" w:hAnsi="Times New Roman" w:cs="Times New Roman"/>
+                                <w:sz w:val="21"/>
+                                <w:szCs w:val="21"/>
+                              </w:rPr>
+                              <w:fldChar w:fldCharType="separate"/>
+                            </w:r>
+                            <w:r>
+                              <w:rPr>
+                                <w:rFonts w:ascii="Times New Roman" w:hAnsi="Times New Roman" w:cs="Times New Roman"/>
+                                <w:noProof/>
+                                <w:sz w:val="21"/>
+                                <w:szCs w:val="21"/>
+                              </w:rPr>
+                              <w:t>5</w:t>
+                            </w:r>
+                            <w:r>
+                              <w:rPr>
+                                <w:rFonts w:ascii="Times New Roman" w:hAnsi="Times New Roman" w:cs="Times New Roman"/>
+                                <w:sz w:val="21"/>
+                                <w:szCs w:val="21"/>
+                              </w:rPr>
+                              <w:fldChar w:fldCharType="end"/>
+                            </w:r>
+                            <w:r>
+                              <w:rPr>
+                                <w:rFonts w:ascii="Times New Roman" w:hAnsi="Times New Roman" w:cs="Times New Roman"/>
+                                <w:sz w:val="21"/>
+                                <w:szCs w:val="21"/>
+                              </w:rPr>
+                              <w:t>: Most misclassified eight - multidimensional LDA</w:t>
+                            </w:r>
+                          </w:p>
+                        </w:txbxContent>
+                      </wps:txbx>
+                      <wps:bodyPr rot="0" spcFirstLastPara="0" vertOverflow="overflow" horzOverflow="overflow" vert="horz" wrap="square" lIns="0" tIns="0" rIns="0" bIns="0" numCol="1" spcCol="0" rtlCol="0" fromWordArt="0" anchor="t" anchorCtr="0" forceAA="0" compatLnSpc="1">
+                        <a:prstTxWarp prst="textNoShape">
+                          <a:avLst/>
+                        </a:prstTxWarp>
+                        <a:spAutoFit/>
+                      </wps:bodyPr>
+                    </wps:wsp>
+                  </a:graphicData>
+                </a:graphic>
+                <wp14:sizeRelH relativeFrom="margin">
+                  <wp14:pctWidth>0</wp14:pctWidth>
+                </wp14:sizeRelH>
+              </wp:anchor>
+            </w:drawing>
+          </mc:Choice>
+          <mc:Fallback>
+            <w:pict>
+              <v:shape w14:anchorId="6D774D34" id="Text Box 12" o:spid="_x0000_s1031" type="#_x0000_t202" style="position:absolute;margin-left:30.95pt;margin-top:117.7pt;width:135.05pt;height:34.15pt;z-index:251673600;visibility:visible;mso-wrap-style:square;mso-width-percent:0;mso-wrap-distance-left:9pt;mso-wrap-distance-top:0;mso-wrap-distance-right:9pt;mso-wrap-distance-bottom:0;mso-position-horizontal:absolute;mso-position-horizontal-relative:text;mso-position-vertical:absolute;mso-position-vertical-relative:text;mso-width-percent:0;mso-width-relative:margin;v-text-anchor:top" o:gfxdata="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" stroked="f">
+                <v:textbox style="mso-fit-shape-to-text:t" inset="0,0,0,0">
+                  <w:txbxContent>
+                    <w:p>
+                      <w:pPr>
+                        <w:pStyle w:val="Caption"/>
+                        <w:rPr>
+                          <w:rFonts w:ascii="Times New Roman" w:hAnsi="Times New Roman" w:cs="Times New Roman"/>
+                          <w:noProof/>
+                          <w:sz w:val="21"/>
+                          <w:szCs w:val="21"/>
+                        </w:rPr>
+                      </w:pPr>
+                      <w:r>
+                        <w:rPr>
+                          <w:rFonts w:ascii="Times New Roman" w:hAnsi="Times New Roman" w:cs="Times New Roman"/>
+                          <w:sz w:val="21"/>
+                          <w:szCs w:val="21"/>
+                        </w:rPr>
+                        <w:t xml:space="preserve">Figure </w:t>
+                      </w:r>
+                      <w:r>
+                        <w:rPr>
+                          <w:rFonts w:ascii="Times New Roman" w:hAnsi="Times New Roman" w:cs="Times New Roman"/>
+                          <w:sz w:val="21"/>
+                          <w:szCs w:val="21"/>
+                        </w:rPr>
+                        <w:fldChar w:fldCharType="begin"/>
+                      </w:r>
+                      <w:r>
+                        <w:rPr>
+                          <w:rFonts w:ascii="Times New Roman" w:hAnsi="Times New Roman" w:cs="Times New Roman"/>
+                          <w:sz w:val="21"/>
+                          <w:szCs w:val="21"/>
+                        </w:rPr>
+                        <w:instrText xml:space="preserve"> SEQ Figure \* ARABIC </w:instrText>
+                      </w:r>
+                      <w:r>
+                        <w:rPr>
+                          <w:rFonts w:ascii="Times New Roman" w:hAnsi="Times New Roman" w:cs="Times New Roman"/>
+                          <w:sz w:val="21"/>
+                          <w:szCs w:val="21"/>
+                        </w:rPr>
+                        <w:fldChar w:fldCharType="separate"/>
+                      </w:r>
+                      <w:r>
+                        <w:rPr>
+                          <w:rFonts w:ascii="Times New Roman" w:hAnsi="Times New Roman" w:cs="Times New Roman"/>
+                          <w:noProof/>
+                          <w:sz w:val="21"/>
+                          <w:szCs w:val="21"/>
+                        </w:rPr>
+                        <w:t>5</w:t>
+                      </w:r>
+                      <w:r>
+                        <w:rPr>
+                          <w:rFonts w:ascii="Times New Roman" w:hAnsi="Times New Roman" w:cs="Times New Roman"/>
+                          <w:sz w:val="21"/>
+                          <w:szCs w:val="21"/>
+                        </w:rPr>
+                        <w:fldChar w:fldCharType="end"/>
+                      </w:r>
+                      <w:r>
+                        <w:rPr>
+                          <w:rFonts w:ascii="Times New Roman" w:hAnsi="Times New Roman" w:cs="Times New Roman"/>
+                          <w:sz w:val="21"/>
+                          <w:szCs w:val="21"/>
+                        </w:rPr>
+                        <w:t>: Most misclassified eight - multidimensional LDA</w:t>
+                      </w:r>
+                    </w:p>
+                  </w:txbxContent>
+                </v:textbox>
+                <w10:wrap type="through"/>
+              </v:shape>
+            </w:pict>
+          </mc:Fallback>
+        </mc:AlternateContent>
+      </w:r>
+      <w:r>
+        <w:rPr>
+          <w:rFonts w:ascii="Times New Roman" w:hAnsi="Times New Roman" w:cs="Times New Roman"/>
+          <w:noProof/>
+        </w:rPr>
+        <w:drawing>
+          <wp:anchor distT="0" distB="0" distL="114300" distR="114300" simplePos="0" relativeHeight="251674624" behindDoc="0" locked="0" layoutInCell="1" allowOverlap="1" wp14:anchorId="065BDA00" wp14:editId="3A2B30AC">
+            <wp:simplePos x="0" y="0"/>
+            <wp:positionH relativeFrom="column">
+              <wp:posOffset>4279900</wp:posOffset>
+            </wp:positionH>
+            <wp:positionV relativeFrom="paragraph">
+              <wp:posOffset>237490</wp:posOffset>
+            </wp:positionV>
+            <wp:extent cx="1143635" cy="1143000"/>
+            <wp:effectExtent l="0" t="0" r="0" b="0"/>
+            <wp:wrapTopAndBottom/>
+            <wp:docPr id="13" name="Picture 13"/>
+            <wp:cNvGraphicFramePr>
+              <a:graphicFrameLocks xmlns:a="http://schemas.openxmlformats.org/drawingml/2006/main" noChangeAspect="1"/>
+            </wp:cNvGraphicFramePr>
+            <a:graphic xmlns:a="http://schemas.openxmlformats.org/drawingml/2006/main">
+              <a:graphicData uri="http://schemas.openxmlformats.org/drawingml/2006/picture">
+                <pic:pic xmlns:pic="http://schemas.openxmlformats.org/drawingml/2006/picture">
+                  <pic:nvPicPr>
+                    <pic:cNvPr id="13" name="question3_misclassified_nine.jpg"/>
+                    <pic:cNvPicPr/>
+                  </pic:nvPicPr>
+                  <pic:blipFill rotWithShape="1">
+                    <a:blip r:embed="rId11">
+                      <a:extLst>
+                        <a:ext uri="{28A0092B-C50C-407E-A947-70E740481C1C}">
+                          <a14:useLocalDpi xmlns:a14="http://schemas.microsoft.com/office/drawing/2010/main" val="0"/>
+                        </a:ext>
+                      </a:extLst>
+                    </a:blip>
+                    <a:srcRect l="44444" t="22468" r="44445" b="58696"/>
+                    <a:stretch/>
+                  </pic:blipFill>
+                  <pic:spPr bwMode="auto">
+                    <a:xfrm>
+                      <a:off x="0" y="0"/>
+                      <a:ext cx="1143635" cy="1143000"/>
+                    </a:xfrm>
+                    <a:prstGeom prst="rect">
+                      <a:avLst/>
+                    </a:prstGeom>
+                    <a:ln>
+                      <a:noFill/>
+                    </a:ln>
+                    <a:extLst>
+                      <a:ext uri="{53640926-AAD7-44D8-BBD7-CCE9431645EC}">
+                        <a14:shadowObscured xmlns:a14="http://schemas.microsoft.com/office/drawing/2010/main"/>
+                      </a:ext>
+                    </a:extLst>
+                  </pic:spPr>
+                </pic:pic>
+              </a:graphicData>
+            </a:graphic>
+            <wp14:sizeRelH relativeFrom="page">
+              <wp14:pctWidth>0</wp14:pctWidth>
+            </wp14:sizeRelH>
+            <wp14:sizeRelV relativeFrom="page">
+              <wp14:pctHeight>0</wp14:pctHeight>
+            </wp14:sizeRelV>
+          </wp:anchor>
+        </w:drawing>
+      </w:r>
+      <w:r>
+        <w:rPr>
+          <w:rFonts w:ascii="Times New Roman" w:hAnsi="Times New Roman" w:cs="Times New Roman"/>
+          <w:noProof/>
+        </w:rPr>
+        <w:drawing>
+          <wp:anchor distT="0" distB="0" distL="114300" distR="114300" simplePos="0" relativeHeight="251671552" behindDoc="0" locked="0" layoutInCell="1" allowOverlap="1" wp14:anchorId="733A9CC3" wp14:editId="11698E2A">
+            <wp:simplePos x="0" y="0"/>
+            <wp:positionH relativeFrom="column">
+              <wp:posOffset>393065</wp:posOffset>
+            </wp:positionH>
+            <wp:positionV relativeFrom="paragraph">
+              <wp:posOffset>236855</wp:posOffset>
+            </wp:positionV>
+            <wp:extent cx="1143635" cy="1143635"/>
+            <wp:effectExtent l="0" t="0" r="0" b="0"/>
+            <wp:wrapTopAndBottom/>
+            <wp:docPr id="11" name="Picture 11"/>
+            <wp:cNvGraphicFramePr>
+              <a:graphicFrameLocks xmlns:a="http://schemas.openxmlformats.org/drawingml/2006/main" noChangeAspect="1"/>
+            </wp:cNvGraphicFramePr>
+            <a:graphic xmlns:a="http://schemas.openxmlformats.org/drawingml/2006/main">
+              <a:graphicData uri="http://schemas.openxmlformats.org/drawingml/2006/picture">
+                <pic:pic xmlns:pic="http://schemas.openxmlformats.org/drawingml/2006/picture">
+                  <pic:nvPicPr>
+                    <pic:cNvPr id="11" name="question3_misclassified_eight.jpg"/>
+                    <pic:cNvPicPr/>
+                  </pic:nvPicPr>
+                  <pic:blipFill rotWithShape="1">
+                    <a:blip r:embed="rId12">
+                      <a:extLst>
+                        <a:ext uri="{28A0092B-C50C-407E-A947-70E740481C1C}">
+                          <a14:useLocalDpi xmlns:a14="http://schemas.microsoft.com/office/drawing/2010/main" val="0"/>
+                        </a:ext>
+                      </a:extLst>
+                    </a:blip>
+                    <a:srcRect l="44444" t="22105" r="44231" b="58688"/>
+                    <a:stretch/>
+                  </pic:blipFill>
+                  <pic:spPr bwMode="auto">
+                    <a:xfrm>
+                      <a:off x="0" y="0"/>
+                      <a:ext cx="1143635" cy="1143635"/>
+                    </a:xfrm>
+                    <a:prstGeom prst="rect">
+                      <a:avLst/>
+                    </a:prstGeom>
+                    <a:ln>
+                      <a:noFill/>
+                    </a:ln>
+                    <a:extLst>
+                      <a:ext uri="{53640926-AAD7-44D8-BBD7-CCE9431645EC}">
+                        <a14:shadowObscured xmlns:a14="http://schemas.microsoft.com/office/drawing/2010/main"/>
+                      </a:ext>
+                    </a:extLst>
+                  </pic:spPr>
+                </pic:pic>
+              </a:graphicData>
+            </a:graphic>
+            <wp14:sizeRelH relativeFrom="page">
+              <wp14:pctWidth>0</wp14:pctWidth>
+            </wp14:sizeRelH>
+            <wp14:sizeRelV relativeFrom="page">
+              <wp14:pctHeight>0</wp14:pctHeight>
+            </wp14:sizeRelV>
+          </wp:anchor>
+        </w:drawing>
+      </w:r>
     </w:p>
     <w:p>
       <w:pPr>
@@ -1062,7 +1813,7 @@
       </w:pPr>
     </w:p>
     <w:sectPr>
-      <w:headerReference w:type="default" r:id="rId11"/>
+      <w:headerReference w:type="default" r:id="rId13"/>
       <w:pgSz w:w="12240" w:h="15840"/>
       <w:pgMar w:top="1440" w:right="1440" w:bottom="1440" w:left="1440" w:header="720" w:footer="720" w:gutter="0"/>
       <w:cols w:space="720"/>

</xml_diff>